<commit_message>
add blocks: news and slider remome gradient from buttons on forms
</commit_message>
<xml_diff>
--- a/export/sp_for_export.docx
+++ b/export/sp_for_export.docx
@@ -150,9 +150,6 @@
               <w:jc w:val="center"/>
             </w:pPr>
             <w:r>
-              <w:t>__</w:t>
-            </w:r>
-            <w:r>
               <w:t>${</w:t>
             </w:r>
             <w:r>
@@ -761,10 +758,147 @@
           <w:noProof/>
           <w:position w:val="-10"/>
         </w:rPr>
+        <mc:AlternateContent>
+          <mc:Choice Requires="wps">
+            <w:drawing>
+              <wp:anchor distT="0" distB="0" distL="114300" distR="114300" simplePos="0" relativeHeight="251661312" behindDoc="0" locked="0" layoutInCell="1" allowOverlap="1" wp14:anchorId="570FB35B" wp14:editId="4AA307F2">
+                <wp:simplePos x="0" y="0"/>
+                <wp:positionH relativeFrom="column">
+                  <wp:posOffset>32385</wp:posOffset>
+                </wp:positionH>
+                <wp:positionV relativeFrom="paragraph">
+                  <wp:posOffset>33910</wp:posOffset>
+                </wp:positionV>
+                <wp:extent cx="117348" cy="172720"/>
+                <wp:effectExtent l="0" t="0" r="35560" b="36830"/>
+                <wp:wrapNone/>
+                <wp:docPr id="2" name="Прямая соединительная линия 2"/>
+                <wp:cNvGraphicFramePr/>
+                <a:graphic xmlns:a="http://schemas.openxmlformats.org/drawingml/2006/main">
+                  <a:graphicData uri="http://schemas.microsoft.com/office/word/2010/wordprocessingShape">
+                    <wps:wsp>
+                      <wps:cNvCnPr/>
+                      <wps:spPr>
+                        <a:xfrm flipH="1">
+                          <a:off x="0" y="0"/>
+                          <a:ext cx="117348" cy="172720"/>
+                        </a:xfrm>
+                        <a:prstGeom prst="line">
+                          <a:avLst/>
+                        </a:prstGeom>
+                      </wps:spPr>
+                      <wps:style>
+                        <a:lnRef idx="1">
+                          <a:schemeClr val="dk1"/>
+                        </a:lnRef>
+                        <a:fillRef idx="0">
+                          <a:schemeClr val="dk1"/>
+                        </a:fillRef>
+                        <a:effectRef idx="0">
+                          <a:schemeClr val="dk1"/>
+                        </a:effectRef>
+                        <a:fontRef idx="minor">
+                          <a:schemeClr val="tx1"/>
+                        </a:fontRef>
+                      </wps:style>
+                      <wps:bodyPr/>
+                    </wps:wsp>
+                  </a:graphicData>
+                </a:graphic>
+                <wp14:sizeRelH relativeFrom="margin">
+                  <wp14:pctWidth>0</wp14:pctWidth>
+                </wp14:sizeRelH>
+                <wp14:sizeRelV relativeFrom="margin">
+                  <wp14:pctHeight>0</wp14:pctHeight>
+                </wp14:sizeRelV>
+              </wp:anchor>
+            </w:drawing>
+          </mc:Choice>
+          <mc:Fallback>
+            <w:pict>
+              <v:line w14:anchorId="36A0EA18" id="Прямая соединительная линия 2" o:spid="_x0000_s1026" style="position:absolute;flip:x;z-index:251661312;visibility:visible;mso-wrap-style:square;mso-width-percent:0;mso-height-percent:0;mso-wrap-distance-left:9pt;mso-wrap-distance-top:0;mso-wrap-distance-right:9pt;mso-wrap-distance-bottom:0;mso-position-horizontal:absolute;mso-position-horizontal-relative:text;mso-position-vertical:absolute;mso-position-vertical-relative:text;mso-width-percent:0;mso-height-percent:0;mso-width-relative:margin;mso-height-relative:margin" from="2.55pt,2.65pt" to="11.8pt,16.25pt" o:gfxdata="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" strokecolor="black [3200]" strokeweight=".5pt">
+                <v:stroke joinstyle="miter"/>
+              </v:line>
+            </w:pict>
+          </mc:Fallback>
+        </mc:AlternateContent>
+      </w:r>
+      <w:r>
+        <w:rPr>
+          <w:noProof/>
+          <w:position w:val="-10"/>
+        </w:rPr>
+        <mc:AlternateContent>
+          <mc:Choice Requires="wps">
+            <w:drawing>
+              <wp:anchor distT="0" distB="0" distL="114300" distR="114300" simplePos="0" relativeHeight="251659264" behindDoc="0" locked="0" layoutInCell="1" allowOverlap="1" wp14:anchorId="108171E2" wp14:editId="23558EB8">
+                <wp:simplePos x="0" y="0"/>
+                <wp:positionH relativeFrom="column">
+                  <wp:posOffset>35433</wp:posOffset>
+                </wp:positionH>
+                <wp:positionV relativeFrom="paragraph">
+                  <wp:posOffset>33909</wp:posOffset>
+                </wp:positionV>
+                <wp:extent cx="111379" cy="172847"/>
+                <wp:effectExtent l="0" t="0" r="22225" b="36830"/>
+                <wp:wrapNone/>
+                <wp:docPr id="1" name="Прямая соединительная линия 1"/>
+                <wp:cNvGraphicFramePr/>
+                <a:graphic xmlns:a="http://schemas.openxmlformats.org/drawingml/2006/main">
+                  <a:graphicData uri="http://schemas.microsoft.com/office/word/2010/wordprocessingShape">
+                    <wps:wsp>
+                      <wps:cNvCnPr/>
+                      <wps:spPr>
+                        <a:xfrm>
+                          <a:off x="0" y="0"/>
+                          <a:ext cx="111379" cy="172847"/>
+                        </a:xfrm>
+                        <a:prstGeom prst="line">
+                          <a:avLst/>
+                        </a:prstGeom>
+                      </wps:spPr>
+                      <wps:style>
+                        <a:lnRef idx="1">
+                          <a:schemeClr val="dk1"/>
+                        </a:lnRef>
+                        <a:fillRef idx="0">
+                          <a:schemeClr val="dk1"/>
+                        </a:fillRef>
+                        <a:effectRef idx="0">
+                          <a:schemeClr val="dk1"/>
+                        </a:effectRef>
+                        <a:fontRef idx="minor">
+                          <a:schemeClr val="tx1"/>
+                        </a:fontRef>
+                      </wps:style>
+                      <wps:bodyPr/>
+                    </wps:wsp>
+                  </a:graphicData>
+                </a:graphic>
+                <wp14:sizeRelH relativeFrom="margin">
+                  <wp14:pctWidth>0</wp14:pctWidth>
+                </wp14:sizeRelH>
+              </wp:anchor>
+            </w:drawing>
+          </mc:Choice>
+          <mc:Fallback>
+            <w:pict>
+              <v:line w14:anchorId="53261062" id="Прямая соединительная линия 1" o:spid="_x0000_s1026" style="position:absolute;z-index:251659264;visibility:visible;mso-wrap-style:square;mso-width-percent:0;mso-wrap-distance-left:9pt;mso-wrap-distance-top:0;mso-wrap-distance-right:9pt;mso-wrap-distance-bottom:0;mso-position-horizontal:absolute;mso-position-horizontal-relative:text;mso-position-vertical:absolute;mso-position-vertical-relative:text;mso-width-percent:0;mso-width-relative:margin" from="2.8pt,2.65pt" to="11.55pt,16.25pt" o:gfxdata="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" strokecolor="black [3200]" strokeweight=".5pt">
+                <v:stroke joinstyle="miter"/>
+              </v:line>
+            </w:pict>
+          </mc:Fallback>
+        </mc:AlternateContent>
+      </w:r>
+      <w:r>
+        <w:rPr>
+          <w:noProof/>
+          <w:position w:val="-10"/>
+        </w:rPr>
         <w:drawing>
-          <wp:inline distT="0" distB="0" distL="0" distR="0" wp14:anchorId="0325119B" wp14:editId="072843B2">
+          <wp:inline distT="0" distB="0" distL="0" distR="0" wp14:anchorId="0325119B" wp14:editId="4234087D">
             <wp:extent cx="182880" cy="243840"/>
-            <wp:effectExtent l="0" t="0" r="0" b="0"/>
+            <wp:effectExtent l="0" t="0" r="7620" b="3810"/>
             <wp:docPr id="3" name="Рисунок 3"/>
             <wp:cNvGraphicFramePr>
               <a:graphicFrameLocks xmlns:a="http://schemas.openxmlformats.org/drawingml/2006/main"/>
@@ -1000,7 +1134,13 @@
         </w:drawing>
       </w:r>
       <w:r>
-        <w:t xml:space="preserve"> перевозка опасных и легко воспламеняющихся грузов,</w:t>
+        <w:t xml:space="preserve"> перевозка опасных и легко воспламеняющихся </w:t>
+      </w:r>
+      <w:r>
+        <w:t xml:space="preserve"> </w:t>
+      </w:r>
+      <w:r>
+        <w:t>грузов,</w:t>
       </w:r>
     </w:p>
     <w:p>
@@ -2000,7 +2140,10 @@
         <w:t xml:space="preserve">_______________        </w:t>
       </w:r>
       <w:r>
-        <w:t xml:space="preserve">                         </w:t>
+        <w:t>_____________</w:t>
+      </w:r>
+      <w:r>
+        <w:t xml:space="preserve">           </w:t>
       </w:r>
       <w:r>
         <w:t>${</w:t>

</xml_diff>